<commit_message>
V1 du modéle entité-association
</commit_message>
<xml_diff>
--- a/texte pour entité-association.docx
+++ b/texte pour entité-association.docx
@@ -96,7 +96,7 @@
           </w:tcPr>
           <w:p>
             <w:r>
-              <w:t>Type_utilisateur</w:t>
+              <w:t>Rank</w:t>
             </w:r>
           </w:p>
         </w:tc>
@@ -237,6 +237,9 @@
             <w:r>
               <w:t> ??</w:t>
             </w:r>
+            <w:r>
+              <w:t xml:space="preserve"> (Table)</w:t>
+            </w:r>
           </w:p>
         </w:tc>
       </w:tr>
@@ -415,6 +418,43 @@
           <w:p>
             <w:r>
               <w:t>Mail d’un utilisateur</w:t>
+            </w:r>
+          </w:p>
+        </w:tc>
+        <w:tc>
+          <w:tcPr>
+            <w:tcW w:w="3044" w:type="dxa"/>
+          </w:tcPr>
+          <w:p>
+            <w:r>
+              <w:t>Chaine</w:t>
+            </w:r>
+          </w:p>
+        </w:tc>
+      </w:tr>
+      <w:tr>
+        <w:trPr>
+          <w:trHeight w:val="310"/>
+        </w:trPr>
+        <w:tc>
+          <w:tcPr>
+            <w:tcW w:w="3042" w:type="dxa"/>
+          </w:tcPr>
+          <w:p>
+            <w:proofErr w:type="spellStart"/>
+            <w:r>
+              <w:t>Mdp</w:t>
+            </w:r>
+            <w:proofErr w:type="spellEnd"/>
+          </w:p>
+        </w:tc>
+        <w:tc>
+          <w:tcPr>
+            <w:tcW w:w="3044" w:type="dxa"/>
+          </w:tcPr>
+          <w:p>
+            <w:r>
+              <w:t>Mot de passe d’un utilisateur</w:t>
             </w:r>
           </w:p>
         </w:tc>
@@ -918,6 +958,184 @@
       </w:tr>
     </w:tbl>
     <w:p/>
+    <w:tbl>
+      <w:tblPr>
+        <w:tblStyle w:val="Grilledutableau"/>
+        <w:tblW w:w="0" w:type="auto"/>
+        <w:tblLook w:val="04A0" w:firstRow="1" w:lastRow="0" w:firstColumn="1" w:lastColumn="0" w:noHBand="0" w:noVBand="1"/>
+      </w:tblPr>
+      <w:tblGrid>
+        <w:gridCol w:w="3020"/>
+        <w:gridCol w:w="3021"/>
+        <w:gridCol w:w="3021"/>
+      </w:tblGrid>
+      <w:tr>
+        <w:tc>
+          <w:tcPr>
+            <w:tcW w:w="3020" w:type="dxa"/>
+          </w:tcPr>
+          <w:p>
+            <w:r>
+              <w:t>Attribut</w:t>
+            </w:r>
+          </w:p>
+        </w:tc>
+        <w:tc>
+          <w:tcPr>
+            <w:tcW w:w="3021" w:type="dxa"/>
+          </w:tcPr>
+          <w:p>
+            <w:r>
+              <w:t>Signification</w:t>
+            </w:r>
+          </w:p>
+        </w:tc>
+        <w:tc>
+          <w:tcPr>
+            <w:tcW w:w="3021" w:type="dxa"/>
+          </w:tcPr>
+          <w:p>
+            <w:r>
+              <w:t>Domaine</w:t>
+            </w:r>
+          </w:p>
+        </w:tc>
+      </w:tr>
+      <w:tr>
+        <w:tc>
+          <w:tcPr>
+            <w:tcW w:w="3020" w:type="dxa"/>
+          </w:tcPr>
+          <w:p>
+            <w:r>
+              <w:t>Adresse</w:t>
+            </w:r>
+          </w:p>
+        </w:tc>
+        <w:tc>
+          <w:tcPr>
+            <w:tcW w:w="3021" w:type="dxa"/>
+          </w:tcPr>
+          <w:p>
+            <w:r>
+              <w:t>Adresse d’un utilisateur</w:t>
+            </w:r>
+          </w:p>
+        </w:tc>
+        <w:tc>
+          <w:tcPr>
+            <w:tcW w:w="3021" w:type="dxa"/>
+          </w:tcPr>
+          <w:p>
+            <w:r>
+              <w:t>Chaine</w:t>
+            </w:r>
+          </w:p>
+        </w:tc>
+      </w:tr>
+      <w:tr>
+        <w:tc>
+          <w:tcPr>
+            <w:tcW w:w="3020" w:type="dxa"/>
+          </w:tcPr>
+          <w:p>
+            <w:proofErr w:type="spellStart"/>
+            <w:r>
+              <w:t>Num_carte</w:t>
+            </w:r>
+            <w:proofErr w:type="spellEnd"/>
+          </w:p>
+        </w:tc>
+        <w:tc>
+          <w:tcPr>
+            <w:tcW w:w="3021" w:type="dxa"/>
+          </w:tcPr>
+          <w:p>
+            <w:r>
+              <w:t>Numéro de carte bancaire d’un client</w:t>
+            </w:r>
+          </w:p>
+        </w:tc>
+        <w:tc>
+          <w:tcPr>
+            <w:tcW w:w="3021" w:type="dxa"/>
+          </w:tcPr>
+          <w:p>
+            <w:r>
+              <w:t>Chaine</w:t>
+            </w:r>
+          </w:p>
+        </w:tc>
+      </w:tr>
+      <w:tr>
+        <w:tc>
+          <w:tcPr>
+            <w:tcW w:w="3020" w:type="dxa"/>
+          </w:tcPr>
+          <w:p>
+            <w:proofErr w:type="spellStart"/>
+            <w:r>
+              <w:t>Photo_vendeur</w:t>
+            </w:r>
+            <w:proofErr w:type="spellEnd"/>
+          </w:p>
+        </w:tc>
+        <w:tc>
+          <w:tcPr>
+            <w:tcW w:w="3021" w:type="dxa"/>
+          </w:tcPr>
+          <w:p>
+            <w:r>
+              <w:t>Chemin de la photo d’un vendeur</w:t>
+            </w:r>
+          </w:p>
+        </w:tc>
+        <w:tc>
+          <w:tcPr>
+            <w:tcW w:w="3021" w:type="dxa"/>
+          </w:tcPr>
+          <w:p>
+            <w:r>
+              <w:t>Chaine</w:t>
+            </w:r>
+          </w:p>
+        </w:tc>
+      </w:tr>
+      <w:tr>
+        <w:tc>
+          <w:tcPr>
+            <w:tcW w:w="3020" w:type="dxa"/>
+          </w:tcPr>
+          <w:p>
+            <w:proofErr w:type="spellStart"/>
+            <w:r>
+              <w:t>Image_fond</w:t>
+            </w:r>
+            <w:proofErr w:type="spellEnd"/>
+          </w:p>
+        </w:tc>
+        <w:tc>
+          <w:tcPr>
+            <w:tcW w:w="3021" w:type="dxa"/>
+          </w:tcPr>
+          <w:p>
+            <w:r>
+              <w:t>Image de fond sur le mur d’un vendeur</w:t>
+            </w:r>
+          </w:p>
+        </w:tc>
+        <w:tc>
+          <w:tcPr>
+            <w:tcW w:w="3021" w:type="dxa"/>
+          </w:tcPr>
+          <w:p>
+            <w:r>
+              <w:t>Chaine</w:t>
+            </w:r>
+          </w:p>
+        </w:tc>
+      </w:tr>
+    </w:tbl>
     <w:p/>
     <w:tbl>
       <w:tblPr>
@@ -936,28 +1154,30 @@
             <w:tcW w:w="3020" w:type="dxa"/>
           </w:tcPr>
           <w:p>
-            <w:r>
-              <w:t>Attribut</w:t>
-            </w:r>
-          </w:p>
-        </w:tc>
-        <w:tc>
-          <w:tcPr>
-            <w:tcW w:w="3021" w:type="dxa"/>
-          </w:tcPr>
-          <w:p>
-            <w:r>
-              <w:t>Signification</w:t>
-            </w:r>
-          </w:p>
-        </w:tc>
-        <w:tc>
-          <w:tcPr>
-            <w:tcW w:w="3021" w:type="dxa"/>
-          </w:tcPr>
-          <w:p>
-            <w:r>
-              <w:t>Domaine</w:t>
+            <w:proofErr w:type="spellStart"/>
+            <w:r>
+              <w:t>ID_panier</w:t>
+            </w:r>
+            <w:proofErr w:type="spellEnd"/>
+          </w:p>
+        </w:tc>
+        <w:tc>
+          <w:tcPr>
+            <w:tcW w:w="3021" w:type="dxa"/>
+          </w:tcPr>
+          <w:p>
+            <w:r>
+              <w:t>Id du panier d’un client</w:t>
+            </w:r>
+          </w:p>
+        </w:tc>
+        <w:tc>
+          <w:tcPr>
+            <w:tcW w:w="3021" w:type="dxa"/>
+          </w:tcPr>
+          <w:p>
+            <w:r>
+              <w:t>Chaine</w:t>
             </w:r>
           </w:p>
         </w:tc>
@@ -968,28 +1188,33 @@
             <w:tcW w:w="3020" w:type="dxa"/>
           </w:tcPr>
           <w:p>
-            <w:r>
-              <w:t>Adresse</w:t>
-            </w:r>
-          </w:p>
-        </w:tc>
-        <w:tc>
-          <w:tcPr>
-            <w:tcW w:w="3021" w:type="dxa"/>
-          </w:tcPr>
-          <w:p>
-            <w:r>
-              <w:t>Adresse d’un utilisateur</w:t>
-            </w:r>
-          </w:p>
-        </w:tc>
-        <w:tc>
-          <w:tcPr>
-            <w:tcW w:w="3021" w:type="dxa"/>
-          </w:tcPr>
-          <w:p>
-            <w:r>
-              <w:t>Chaine</w:t>
+            <w:proofErr w:type="spellStart"/>
+            <w:r>
+              <w:t>Liste_id</w:t>
+            </w:r>
+            <w:proofErr w:type="spellEnd"/>
+          </w:p>
+        </w:tc>
+        <w:tc>
+          <w:tcPr>
+            <w:tcW w:w="3021" w:type="dxa"/>
+          </w:tcPr>
+          <w:p>
+            <w:r>
+              <w:t>Liste des id des items que contient le panier</w:t>
+            </w:r>
+          </w:p>
+        </w:tc>
+        <w:tc>
+          <w:tcPr>
+            <w:tcW w:w="3021" w:type="dxa"/>
+          </w:tcPr>
+          <w:p>
+            <w:r>
+              <w:t>Liste de chaine ??</w:t>
+            </w:r>
+            <w:r>
+              <w:t xml:space="preserve"> (Tables)</w:t>
             </w:r>
           </w:p>
         </w:tc>
@@ -1000,81 +1225,50 @@
             <w:tcW w:w="3020" w:type="dxa"/>
           </w:tcPr>
           <w:p>
-            <w:proofErr w:type="spellStart"/>
-            <w:r>
-              <w:t>Num_carte</w:t>
-            </w:r>
-            <w:proofErr w:type="spellEnd"/>
-          </w:p>
-        </w:tc>
-        <w:tc>
-          <w:tcPr>
-            <w:tcW w:w="3021" w:type="dxa"/>
-          </w:tcPr>
-          <w:p>
-            <w:r>
-              <w:t>Numéro de carte bancaire d’un client</w:t>
-            </w:r>
-          </w:p>
-        </w:tc>
-        <w:tc>
-          <w:tcPr>
-            <w:tcW w:w="3021" w:type="dxa"/>
-          </w:tcPr>
-          <w:p>
-            <w:r>
-              <w:t>Chaine</w:t>
-            </w:r>
-          </w:p>
-        </w:tc>
-      </w:tr>
-      <w:tr>
-        <w:tc>
-          <w:tcPr>
-            <w:tcW w:w="3020" w:type="dxa"/>
-          </w:tcPr>
-          <w:p>
-            <w:proofErr w:type="spellStart"/>
-            <w:r>
-              <w:t>Photo_vendeur</w:t>
-            </w:r>
-            <w:proofErr w:type="spellEnd"/>
-          </w:p>
-        </w:tc>
-        <w:tc>
-          <w:tcPr>
-            <w:tcW w:w="3021" w:type="dxa"/>
-          </w:tcPr>
-          <w:p>
-            <w:r>
-              <w:t>Chemin de la photo d’un vendeur</w:t>
-            </w:r>
-          </w:p>
-        </w:tc>
-        <w:tc>
-          <w:tcPr>
-            <w:tcW w:w="3021" w:type="dxa"/>
-          </w:tcPr>
-          <w:p>
-            <w:r>
-              <w:t>Chaine</w:t>
+            <w:r>
+              <w:lastRenderedPageBreak/>
+              <w:t>Sous-total</w:t>
+            </w:r>
+          </w:p>
+        </w:tc>
+        <w:tc>
+          <w:tcPr>
+            <w:tcW w:w="3021" w:type="dxa"/>
+          </w:tcPr>
+          <w:p>
+            <w:r>
+              <w:t>Somme des prix des items présents dans le panier</w:t>
+            </w:r>
+          </w:p>
+        </w:tc>
+        <w:tc>
+          <w:tcPr>
+            <w:tcW w:w="3021" w:type="dxa"/>
+          </w:tcPr>
+          <w:p>
+            <w:r>
+              <w:t>Réel</w:t>
             </w:r>
           </w:p>
         </w:tc>
       </w:tr>
     </w:tbl>
-    <w:p/>
-    <w:p/>
-    <w:p/>
-    <w:p/>
-    <w:p>
-      <w:r>
+    <w:p>
+      <w:pPr>
         <w:rPr>
           <w:b/>
           <w:bCs/>
           <w:u w:val="single"/>
         </w:rPr>
-        <w:lastRenderedPageBreak/>
+      </w:pPr>
+    </w:p>
+    <w:p>
+      <w:r>
+        <w:rPr>
+          <w:b/>
+          <w:bCs/>
+          <w:u w:val="single"/>
+        </w:rPr>
         <w:t>Bonus :</w:t>
       </w:r>
       <w:r>
@@ -1312,10 +1506,7 @@
         </w:numPr>
       </w:pPr>
       <w:r>
-        <w:t xml:space="preserve">Un admin </w:t>
-      </w:r>
-      <w:r>
-        <w:t>peut ajouter ou supprimer des items dans le site de marché</w:t>
+        <w:t>Un admin peut ajouter ou supprimer des items dans le site de marché</w:t>
       </w:r>
     </w:p>
     <w:p>
@@ -1327,13 +1518,7 @@
         </w:numPr>
       </w:pPr>
       <w:r>
-        <w:t>U</w:t>
-      </w:r>
-      <w:r>
-        <w:t>n administrateur peut ajouter ou supprimer des vendeurs (fournisseurs) avec leur email ECE, pseudo et nom sur une base de données côté serveur du site</w:t>
-      </w:r>
-      <w:r>
-        <w:t>.</w:t>
+        <w:t>Un administrateur peut ajouter ou supprimer des vendeurs (fournisseurs) avec leur email ECE, pseudo et nom sur une base de données côté serveur du site.</w:t>
       </w:r>
     </w:p>
     <w:p>
@@ -1367,13 +1552,7 @@
         </w:numPr>
       </w:pPr>
       <w:r>
-        <w:t xml:space="preserve">Un </w:t>
-      </w:r>
-      <w:r>
-        <w:t>vendeur accède à son compte avec son pseudo et son email avec vérification qu’ils existent</w:t>
-      </w:r>
-      <w:r>
-        <w:t>.</w:t>
+        <w:t>Un vendeur accède à son compte avec son pseudo et son email avec vérification qu’ils existent.</w:t>
       </w:r>
     </w:p>
     <w:p>
@@ -1385,10 +1564,7 @@
         </w:numPr>
       </w:pPr>
       <w:r>
-        <w:t>Le site devra permettre à chaque vendeur de publier des items à vendre</w:t>
-      </w:r>
-      <w:r>
-        <w:t>.</w:t>
+        <w:t>Le site devra permettre à chaque vendeur de publier des items à vendre.</w:t>
       </w:r>
     </w:p>
     <w:p>
@@ -1400,10 +1576,7 @@
         </w:numPr>
       </w:pPr>
       <w:r>
-        <w:t>Le vendeur peut ajouter ou supprimer des items à vendre</w:t>
-      </w:r>
-      <w:r>
-        <w:t>.</w:t>
+        <w:t>Le vendeur peut ajouter ou supprimer des items à vendre.</w:t>
       </w:r>
     </w:p>
     <w:p>
@@ -1437,10 +1610,7 @@
         </w:numPr>
       </w:pPr>
       <w:r>
-        <w:t>Un item à vendre peut-être à vendre par enchère, par meilleure offre ou par achat immédiat</w:t>
-      </w:r>
-      <w:r>
-        <w:t>.</w:t>
+        <w:t>Un item à vendre peut-être à vendre par enchère, par meilleure offre ou par achat immédiat.</w:t>
       </w:r>
     </w:p>
     <w:p>
@@ -1486,13 +1656,7 @@
         </w:numPr>
       </w:pPr>
       <w:r>
-        <w:t xml:space="preserve">Un client </w:t>
-      </w:r>
-      <w:r>
-        <w:t>est là</w:t>
-      </w:r>
-      <w:r>
-        <w:t xml:space="preserve"> pour acheter, pour négocier, ou pour enchérir un ou plusieurs items.</w:t>
+        <w:t>Un client est là pour acheter, pour négocier, ou pour enchérir un ou plusieurs items.</w:t>
       </w:r>
     </w:p>
     <w:p>
@@ -1504,10 +1668,7 @@
         </w:numPr>
       </w:pPr>
       <w:r>
-        <w:t>Chaque client a son propre panier</w:t>
-      </w:r>
-      <w:r>
-        <w:t>.</w:t>
+        <w:t>Chaque client a son propre panier.</w:t>
       </w:r>
     </w:p>
     <w:p>
@@ -1519,10 +1680,7 @@
         </w:numPr>
       </w:pPr>
       <w:r>
-        <w:t>Dans ce panier, on peut trouver tous les items dont le client voudrait acheter, enchérir ou négocier</w:t>
-      </w:r>
-      <w:r>
-        <w:t>.</w:t>
+        <w:t>Dans ce panier, on peut trouver tous les items dont le client voudrait acheter, enchérir ou négocier.</w:t>
       </w:r>
     </w:p>
     <w:p>
@@ -1534,10 +1692,7 @@
         </w:numPr>
       </w:pPr>
       <w:r>
-        <w:t>Pour la raison de sécurité, le client s’identifie par son login (son email) et son mot de passe. Si un client n’a pas de compte sur le site, on crée un nouveau compte apte pour ce client</w:t>
-      </w:r>
-      <w:r>
-        <w:t>.</w:t>
+        <w:t>Pour la raison de sécurité, le client s’identifie par son login (son email) et son mot de passe. Si un client n’a pas de compte sur le site, on crée un nouveau compte apte pour ce client.</w:t>
       </w:r>
     </w:p>
     <w:p>
@@ -1566,13 +1721,7 @@
         </w:numPr>
       </w:pPr>
       <w:r>
-        <w:t>O</w:t>
-      </w:r>
-      <w:r>
-        <w:t>n va simplement valider l’achat si on trouve toutes ces informations dans notre BDD. Il faut créer au moins un compte dans la BDD pour montrer une validation d’un achat</w:t>
-      </w:r>
-      <w:r>
-        <w:t>.</w:t>
+        <w:t>On va simplement valider l’achat si on trouve toutes ces informations dans notre BDD. Il faut créer au moins un compte dans la BDD pour montrer une validation d’un achat.</w:t>
       </w:r>
     </w:p>
     <w:p>
@@ -1584,10 +1733,7 @@
         </w:numPr>
       </w:pPr>
       <w:r>
-        <w:t>Quand une transaction d’achat est terminée, le site envoie un message email au client, validant l’achat</w:t>
-      </w:r>
-      <w:r>
-        <w:t>.</w:t>
+        <w:t>Quand une transaction d’achat est terminée, le site envoie un message email au client, validant l’achat.</w:t>
       </w:r>
     </w:p>
     <w:p>
@@ -1614,10 +1760,7 @@
     </w:p>
     <w:p>
       <w:r>
-        <w:t>Un item pour la vente immédiate a un prix élevé</w:t>
-      </w:r>
-      <w:r>
-        <w:t>.</w:t>
+        <w:t>Un item pour la vente immédiate a un prix élevé.</w:t>
       </w:r>
     </w:p>
     <w:p>
@@ -1628,10 +1771,7 @@
         <w:t>un bijou</w:t>
       </w:r>
       <w:r>
-        <w:t>) est à vendre immédiate et à vendre par meilleure offre en même temps, cet item est supprimé dans le site dès qu’une vente est conclue, peu importe sa catégorie d’achat</w:t>
-      </w:r>
-      <w:r>
-        <w:t>.</w:t>
+        <w:t>) est à vendre immédiate et à vendre par meilleure offre en même temps, cet item est supprimé dans le site dès qu’une vente est conclue, peu importe sa catégorie d’achat.</w:t>
       </w:r>
     </w:p>
     <w:p>
@@ -1644,44 +1784,29 @@
       </w:r>
       <w:proofErr w:type="spellEnd"/>
       <w:r>
-        <w:t xml:space="preserve"> ECE, le client peut accéder au menu « Votre Compte ». Cette partie identifie un client par son « Nom et Prénom », son « Adresse », son « Email » et ses informations sur le paiement (cachée discrètement)</w:t>
-      </w:r>
-      <w:r>
-        <w:t>.</w:t>
+        <w:t xml:space="preserve"> ECE, le client peut accéder au menu « Votre Compte ». Cette partie identifie un client par son « Nom et Prénom », son « Adresse », son « Email » et ses informations sur le paiement (cachée discrètement).</w:t>
       </w:r>
       <w:r>
         <w:t xml:space="preserve"> </w:t>
       </w:r>
       <w:r>
-        <w:t>Il/Elle doit accepter la clause disant au client que s’il/elle fait une offre sur un article, il/elle est sous contrat légal pour l'acheter si le vendeur accepte l'offre</w:t>
-      </w:r>
-      <w:r>
-        <w:t>.</w:t>
-      </w:r>
-    </w:p>
-    <w:p>
-      <w:r>
-        <w:t xml:space="preserve">Chaque client a son propre panier, qui est affiché dans le site avec une image d’un </w:t>
-      </w:r>
-      <w:r>
-        <w:t>panier.</w:t>
+        <w:t>Il/Elle doit accepter la clause disant au client que s’il/elle fait une offre sur un article, il/elle est sous contrat légal pour l'acheter si le vendeur accepte l'offre.</w:t>
+      </w:r>
+    </w:p>
+    <w:p>
+      <w:r>
+        <w:t>Chaque client a son propre panier, qui est affiché dans le site avec une image d’un panier.</w:t>
       </w:r>
     </w:p>
     <w:p>
       <w:r>
         <w:lastRenderedPageBreak/>
-        <w:t>Chaque item dans le panier a sa photo, une petite description de l’item et le prix</w:t>
-      </w:r>
-      <w:r>
-        <w:t>.</w:t>
-      </w:r>
-    </w:p>
-    <w:p>
-      <w:r>
-        <w:t>A la fin de liste des items, on peut trouver le calcul (sous-total, en euro)</w:t>
-      </w:r>
-      <w:r>
-        <w:t>.</w:t>
+        <w:t>Chaque item dans le panier a sa photo, une petite description de l’item et le prix.</w:t>
+      </w:r>
+    </w:p>
+    <w:p>
+      <w:r>
+        <w:t>A la fin de liste des items, on peut trouver le calcul (sous-total, en euro).</w:t>
       </w:r>
     </w:p>
     <w:p/>
@@ -1712,10 +1837,7 @@
       </w:r>
       <w:proofErr w:type="gramEnd"/>
       <w:r>
-        <w:t>, vous allez mentionner au client les informations pertinentes ainsi que la date et l’heure approximative de livraison. Vous êtes récompensé par un bonus minimum de 0.5 point et maximum de 1.5 point, selon la qualité de votre travail</w:t>
-      </w:r>
-      <w:r>
-        <w:t>.</w:t>
+        <w:t>, vous allez mentionner au client les informations pertinentes ainsi que la date et l’heure approximative de livraison. Vous êtes récompensé par un bonus minimum de 0.5 point et maximum de 1.5 point, selon la qualité de votre travail.</w:t>
       </w:r>
     </w:p>
     <w:sectPr>
@@ -1726,6 +1848,56 @@
     </w:sectPr>
   </w:body>
 </w:document>
+</file>
+
+<file path=word/endnotes.xml><?xml version="1.0" encoding="utf-8"?>
+<w:endnotes xmlns:wpc="http://schemas.microsoft.com/office/word/2010/wordprocessingCanvas" xmlns:cx="http://schemas.microsoft.com/office/drawing/2014/chartex" xmlns:cx1="http://schemas.microsoft.com/office/drawing/2015/9/8/chartex" xmlns:cx2="http://schemas.microsoft.com/office/drawing/2015/10/21/chartex" xmlns:cx3="http://schemas.microsoft.com/office/drawing/2016/5/9/chartex" xmlns:cx4="http://schemas.microsoft.com/office/drawing/2016/5/10/chartex" xmlns:cx5="http://schemas.microsoft.com/office/drawing/2016/5/11/chartex" xmlns:cx6="http://schemas.microsoft.com/office/drawing/2016/5/12/chartex" xmlns:cx7="http://schemas.microsoft.com/office/drawing/2016/5/13/chartex" xmlns:cx8="http://schemas.microsoft.com/office/drawing/2016/5/14/chartex" xmlns:mc="http://schemas.openxmlformats.org/markup-compatibility/2006" xmlns:aink="http://schemas.microsoft.com/office/drawing/2016/ink" xmlns:am3d="http://schemas.microsoft.com/office/drawing/2017/model3d" xmlns:o="urn:schemas-microsoft-com:office:office" xmlns:r="http://schemas.openxmlformats.org/officeDocument/2006/relationships" xmlns:m="http://schemas.openxmlformats.org/officeDocument/2006/math" xmlns:v="urn:schemas-microsoft-com:vml" xmlns:wp14="http://schemas.microsoft.com/office/word/2010/wordprocessingDrawing" xmlns:wp="http://schemas.openxmlformats.org/drawingml/2006/wordprocessingDrawing" xmlns:w10="urn:schemas-microsoft-com:office:word" xmlns:w="http://schemas.openxmlformats.org/wordprocessingml/2006/main" xmlns:w14="http://schemas.microsoft.com/office/word/2010/wordml" xmlns:w15="http://schemas.microsoft.com/office/word/2012/wordml" xmlns:w16cid="http://schemas.microsoft.com/office/word/2016/wordml/cid" xmlns:w16se="http://schemas.microsoft.com/office/word/2015/wordml/symex" xmlns:wpg="http://schemas.microsoft.com/office/word/2010/wordprocessingGroup" xmlns:wpi="http://schemas.microsoft.com/office/word/2010/wordprocessingInk" xmlns:wne="http://schemas.microsoft.com/office/word/2006/wordml" xmlns:wps="http://schemas.microsoft.com/office/word/2010/wordprocessingShape" mc:Ignorable="w14 w15 w16se w16cid wp14">
+  <w:endnote w:type="separator" w:id="-1">
+    <w:p>
+      <w:pPr>
+        <w:spacing w:after="0" w:line="240" w:lineRule="auto"/>
+      </w:pPr>
+      <w:r>
+        <w:separator/>
+      </w:r>
+    </w:p>
+  </w:endnote>
+  <w:endnote w:type="continuationSeparator" w:id="0">
+    <w:p>
+      <w:pPr>
+        <w:spacing w:after="0" w:line="240" w:lineRule="auto"/>
+      </w:pPr>
+      <w:r>
+        <w:continuationSeparator/>
+      </w:r>
+    </w:p>
+  </w:endnote>
+</w:endnotes>
+</file>
+
+<file path=word/footnotes.xml><?xml version="1.0" encoding="utf-8"?>
+<w:footnotes xmlns:wpc="http://schemas.microsoft.com/office/word/2010/wordprocessingCanvas" xmlns:cx="http://schemas.microsoft.com/office/drawing/2014/chartex" xmlns:cx1="http://schemas.microsoft.com/office/drawing/2015/9/8/chartex" xmlns:cx2="http://schemas.microsoft.com/office/drawing/2015/10/21/chartex" xmlns:cx3="http://schemas.microsoft.com/office/drawing/2016/5/9/chartex" xmlns:cx4="http://schemas.microsoft.com/office/drawing/2016/5/10/chartex" xmlns:cx5="http://schemas.microsoft.com/office/drawing/2016/5/11/chartex" xmlns:cx6="http://schemas.microsoft.com/office/drawing/2016/5/12/chartex" xmlns:cx7="http://schemas.microsoft.com/office/drawing/2016/5/13/chartex" xmlns:cx8="http://schemas.microsoft.com/office/drawing/2016/5/14/chartex" xmlns:mc="http://schemas.openxmlformats.org/markup-compatibility/2006" xmlns:aink="http://schemas.microsoft.com/office/drawing/2016/ink" xmlns:am3d="http://schemas.microsoft.com/office/drawing/2017/model3d" xmlns:o="urn:schemas-microsoft-com:office:office" xmlns:r="http://schemas.openxmlformats.org/officeDocument/2006/relationships" xmlns:m="http://schemas.openxmlformats.org/officeDocument/2006/math" xmlns:v="urn:schemas-microsoft-com:vml" xmlns:wp14="http://schemas.microsoft.com/office/word/2010/wordprocessingDrawing" xmlns:wp="http://schemas.openxmlformats.org/drawingml/2006/wordprocessingDrawing" xmlns:w10="urn:schemas-microsoft-com:office:word" xmlns:w="http://schemas.openxmlformats.org/wordprocessingml/2006/main" xmlns:w14="http://schemas.microsoft.com/office/word/2010/wordml" xmlns:w15="http://schemas.microsoft.com/office/word/2012/wordml" xmlns:w16cid="http://schemas.microsoft.com/office/word/2016/wordml/cid" xmlns:w16se="http://schemas.microsoft.com/office/word/2015/wordml/symex" xmlns:wpg="http://schemas.microsoft.com/office/word/2010/wordprocessingGroup" xmlns:wpi="http://schemas.microsoft.com/office/word/2010/wordprocessingInk" xmlns:wne="http://schemas.microsoft.com/office/word/2006/wordml" xmlns:wps="http://schemas.microsoft.com/office/word/2010/wordprocessingShape" mc:Ignorable="w14 w15 w16se w16cid wp14">
+  <w:footnote w:type="separator" w:id="-1">
+    <w:p>
+      <w:pPr>
+        <w:spacing w:after="0" w:line="240" w:lineRule="auto"/>
+      </w:pPr>
+      <w:r>
+        <w:separator/>
+      </w:r>
+    </w:p>
+  </w:footnote>
+  <w:footnote w:type="continuationSeparator" w:id="0">
+    <w:p>
+      <w:pPr>
+        <w:spacing w:after="0" w:line="240" w:lineRule="auto"/>
+      </w:pPr>
+      <w:r>
+        <w:continuationSeparator/>
+      </w:r>
+    </w:p>
+  </w:footnote>
+</w:footnotes>
 </file>
 
 <file path=word/numbering.xml><?xml version="1.0" encoding="utf-8"?>
@@ -2534,6 +2706,50 @@
       <w:contextualSpacing/>
     </w:pPr>
   </w:style>
+  <w:style w:type="paragraph" w:styleId="En-tte">
+    <w:name w:val="header"/>
+    <w:basedOn w:val="Normal"/>
+    <w:link w:val="En-tteCar"/>
+    <w:uiPriority w:val="99"/>
+    <w:unhideWhenUsed/>
+    <w:rsid w:val="00D955A5"/>
+    <w:pPr>
+      <w:tabs>
+        <w:tab w:val="center" w:pos="4536"/>
+        <w:tab w:val="right" w:pos="9072"/>
+      </w:tabs>
+      <w:spacing w:after="0" w:line="240" w:lineRule="auto"/>
+    </w:pPr>
+  </w:style>
+  <w:style w:type="character" w:customStyle="1" w:styleId="En-tteCar">
+    <w:name w:val="En-tête Car"/>
+    <w:basedOn w:val="Policepardfaut"/>
+    <w:link w:val="En-tte"/>
+    <w:uiPriority w:val="99"/>
+    <w:rsid w:val="00D955A5"/>
+  </w:style>
+  <w:style w:type="paragraph" w:styleId="Pieddepage">
+    <w:name w:val="footer"/>
+    <w:basedOn w:val="Normal"/>
+    <w:link w:val="PieddepageCar"/>
+    <w:uiPriority w:val="99"/>
+    <w:unhideWhenUsed/>
+    <w:rsid w:val="00D955A5"/>
+    <w:pPr>
+      <w:tabs>
+        <w:tab w:val="center" w:pos="4536"/>
+        <w:tab w:val="right" w:pos="9072"/>
+      </w:tabs>
+      <w:spacing w:after="0" w:line="240" w:lineRule="auto"/>
+    </w:pPr>
+  </w:style>
+  <w:style w:type="character" w:customStyle="1" w:styleId="PieddepageCar">
+    <w:name w:val="Pied de page Car"/>
+    <w:basedOn w:val="Policepardfaut"/>
+    <w:link w:val="Pieddepage"/>
+    <w:uiPriority w:val="99"/>
+    <w:rsid w:val="00D955A5"/>
+  </w:style>
 </w:styles>
 </file>
 

</xml_diff>